<commit_message>
completada memoria , faltan las estadisticas.
</commit_message>
<xml_diff>
--- a/Memoria.docx
+++ b/Memoria.docx
@@ -7,10 +7,7 @@
         <w:pStyle w:val="Ttulo"/>
       </w:pPr>
       <w:r>
-        <w:t xml:space="preserve">Práctica obligatoria </w:t>
-      </w:r>
-      <w:r>
-        <w:t>2</w:t>
+        <w:t>Práctica obligatoria 2</w:t>
       </w:r>
     </w:p>
     <w:p>
@@ -119,13 +116,555 @@
     </w:p>
     <w:p>
       <w:pPr>
-        <w:tabs>
-          <w:tab w:val="left" w:pos="1890"/>
-        </w:tabs>
+        <w:pStyle w:val="Ttulo2"/>
       </w:pPr>
+      <w:r>
+        <w:lastRenderedPageBreak/>
+        <w:t>Ejercicio 1.</w:t>
+      </w:r>
+    </w:p>
+    <w:p/>
+    <w:p>
+      <w:r>
+        <w:t>--</w:t>
+      </w:r>
+      <w:proofErr w:type="spellStart"/>
+      <w:r>
+        <w:t>classifier</w:t>
+      </w:r>
+      <w:proofErr w:type="spellEnd"/>
+      <w:r>
+        <w:t xml:space="preserve"> LDA-Bayes</w:t>
+      </w:r>
+    </w:p>
+    <w:p>
+      <w:r>
+        <w:t xml:space="preserve">Clases implicadas= </w:t>
+      </w:r>
+      <w:r>
+        <w:t>CharacteristicsExtractor.py</w:t>
+      </w:r>
+      <w:r>
+        <w:t xml:space="preserve">, main.py, </w:t>
+      </w:r>
+      <w:r>
+        <w:t>ComputedImage.py</w:t>
+      </w:r>
+      <w:r>
+        <w:t xml:space="preserve"> y </w:t>
+      </w:r>
+      <w:r>
+        <w:t>SignalRecognizer.py</w:t>
+      </w:r>
+      <w:r>
+        <w:t>.</w:t>
+      </w:r>
+    </w:p>
+    <w:p>
+      <w:r>
+        <w:t xml:space="preserve"> Para todas las imágenes de </w:t>
+      </w:r>
+      <w:proofErr w:type="spellStart"/>
+      <w:r>
+        <w:t>train</w:t>
+      </w:r>
+      <w:proofErr w:type="spellEnd"/>
+      <w:r>
+        <w:t>:</w:t>
+      </w:r>
+    </w:p>
+    <w:p>
+      <w:r>
+        <w:tab/>
+        <w:t>-Lee la imagen.</w:t>
+      </w:r>
+    </w:p>
+    <w:p>
+      <w:r>
+        <w:tab/>
+        <w:t>-Pasa la imagen a niveles de gris.</w:t>
+      </w:r>
+    </w:p>
+    <w:p>
+      <w:r>
+        <w:tab/>
+        <w:t>-Ecualiza los niveles de gris de la imagen.</w:t>
+      </w:r>
+    </w:p>
+    <w:p>
+      <w:r>
+        <w:tab/>
+        <w:t>-Cambia el tamaño de la imagen a 32x32.</w:t>
+      </w:r>
+    </w:p>
+    <w:p>
+      <w:pPr>
+        <w:ind w:left="708"/>
+      </w:pPr>
+      <w:r>
+        <w:t>-Extrae los vectores de características</w:t>
+      </w:r>
+      <w:r>
+        <w:t xml:space="preserve"> con HOG</w:t>
+      </w:r>
+      <w:r>
+        <w:t xml:space="preserve">, los convierte en </w:t>
+      </w:r>
+      <w:proofErr w:type="spellStart"/>
+      <w:r>
+        <w:t>ComputedImage</w:t>
+      </w:r>
+      <w:proofErr w:type="spellEnd"/>
+      <w:r>
+        <w:t xml:space="preserve"> y añade </w:t>
+      </w:r>
+      <w:proofErr w:type="spellStart"/>
+      <w:r>
+        <w:t>ComputedImage</w:t>
+      </w:r>
+      <w:proofErr w:type="spellEnd"/>
+      <w:r>
+        <w:t xml:space="preserve"> a una lista.</w:t>
+      </w:r>
+    </w:p>
+    <w:p>
+      <w:r>
+        <w:t xml:space="preserve">Devuelve una lista de </w:t>
+      </w:r>
+      <w:proofErr w:type="spellStart"/>
+      <w:r>
+        <w:t>computedImage</w:t>
+      </w:r>
+      <w:proofErr w:type="spellEnd"/>
+      <w:r>
+        <w:t xml:space="preserve"> con los atributos </w:t>
+      </w:r>
+      <w:proofErr w:type="spellStart"/>
+      <w:r>
+        <w:t>belonging_class</w:t>
+      </w:r>
+      <w:proofErr w:type="spellEnd"/>
+      <w:r>
+        <w:t xml:space="preserve">, que es la clase a la que pertenece la imagen, y </w:t>
+      </w:r>
+      <w:proofErr w:type="spellStart"/>
+      <w:r>
+        <w:t>characteristics_vector</w:t>
+      </w:r>
+      <w:proofErr w:type="spellEnd"/>
+      <w:r>
+        <w:t>, que es el vector de características calculado de la imagen.</w:t>
+      </w:r>
+    </w:p>
+    <w:p>
+      <w:r>
+        <w:t xml:space="preserve">Se pasa a la función que va a clasificar la lista de vectores de características de </w:t>
+      </w:r>
+      <w:proofErr w:type="spellStart"/>
+      <w:r>
+        <w:t>train</w:t>
+      </w:r>
+      <w:proofErr w:type="spellEnd"/>
+      <w:r>
+        <w:t xml:space="preserve"> y las etiquetas de todas las imágenes de </w:t>
+      </w:r>
+      <w:proofErr w:type="spellStart"/>
+      <w:r>
+        <w:t>train</w:t>
+      </w:r>
+      <w:proofErr w:type="spellEnd"/>
+      <w:r>
+        <w:t>.</w:t>
+      </w:r>
+    </w:p>
+    <w:p>
+      <w:r>
+        <w:t>Crea el fichero donde se va a escribir el resultado.</w:t>
+      </w:r>
+    </w:p>
+    <w:p>
+      <w:r>
+        <w:t>Se convierte la lista de vectores de características en una matriz.</w:t>
+      </w:r>
+    </w:p>
+    <w:p>
+      <w:r>
+        <w:t xml:space="preserve">LDA se entrena con la matriz de vectores de características y los transforma dejando su dimensionalidad en 42 (número de clases menos uno). </w:t>
+      </w:r>
+    </w:p>
+    <w:p>
+      <w:r>
+        <w:t>Se entrena el clasificador bayesiano con el resultado del LDA y las etiquetas de las imágenes de entrenamiento.</w:t>
+      </w:r>
+      <w:r>
+        <w:t xml:space="preserve"> </w:t>
+      </w:r>
+      <w:r>
+        <w:t>(En este caso el LDA y el clasificador bayesiano son el mismo</w:t>
+      </w:r>
+      <w:r>
+        <w:t xml:space="preserve"> tipo de</w:t>
+      </w:r>
+      <w:r>
+        <w:t xml:space="preserve"> objeto ya que </w:t>
+      </w:r>
+      <w:proofErr w:type="spellStart"/>
+      <w:r>
+        <w:t>sklearn.discriminant_analysis</w:t>
+      </w:r>
+      <w:proofErr w:type="spellEnd"/>
+      <w:r>
+        <w:t xml:space="preserve"> permite realizar ambas funciones).</w:t>
+      </w:r>
+    </w:p>
+    <w:p>
+      <w:r>
+        <w:t xml:space="preserve">Para cada imagen </w:t>
+      </w:r>
+      <w:proofErr w:type="gramStart"/>
+      <w:r>
+        <w:t>de test</w:t>
+      </w:r>
+      <w:proofErr w:type="gramEnd"/>
+      <w:r>
+        <w:t>:</w:t>
+      </w:r>
+      <w:r>
+        <w:t xml:space="preserve"> </w:t>
+      </w:r>
+    </w:p>
+    <w:p>
+      <w:r>
+        <w:tab/>
+        <w:t>-Guarda el nombre de la imagen y la etiqueta en una lista cada una.</w:t>
+      </w:r>
+    </w:p>
+    <w:p>
+      <w:pPr>
+        <w:ind w:firstLine="708"/>
+      </w:pPr>
+      <w:r>
+        <w:t>-Lee la imagen.</w:t>
+      </w:r>
+    </w:p>
+    <w:p>
+      <w:r>
+        <w:tab/>
+        <w:t>-Pasa la imagen a niveles de gris.</w:t>
+      </w:r>
+    </w:p>
+    <w:p>
+      <w:r>
+        <w:tab/>
+        <w:t>-Ecualiza los niveles de gris de la imagen.</w:t>
+      </w:r>
+    </w:p>
+    <w:p>
+      <w:r>
+        <w:tab/>
+        <w:t>-Cambia el tamaño de la imagen a 32x32.</w:t>
+      </w:r>
+    </w:p>
+    <w:p>
+      <w:pPr>
+        <w:ind w:firstLine="708"/>
+      </w:pPr>
+      <w:r>
+        <w:t xml:space="preserve">-Extrae </w:t>
+      </w:r>
+      <w:r>
+        <w:t>el</w:t>
+      </w:r>
+      <w:r>
+        <w:t xml:space="preserve"> vector de características</w:t>
+      </w:r>
+      <w:r>
+        <w:t>.</w:t>
+      </w:r>
+    </w:p>
+    <w:p>
+      <w:pPr>
+        <w:ind w:firstLine="708"/>
+      </w:pPr>
+      <w:r>
+        <w:t xml:space="preserve">-Lo añade a la lista de vectores de características </w:t>
+      </w:r>
+      <w:proofErr w:type="gramStart"/>
+      <w:r>
+        <w:t>de test</w:t>
+      </w:r>
+      <w:proofErr w:type="gramEnd"/>
+      <w:r>
+        <w:t>.</w:t>
+      </w:r>
+    </w:p>
+    <w:p>
+      <w:r>
+        <w:t xml:space="preserve">Convierte la lista de vectores de características </w:t>
+      </w:r>
+      <w:proofErr w:type="gramStart"/>
+      <w:r>
+        <w:t>de test</w:t>
+      </w:r>
+      <w:proofErr w:type="gramEnd"/>
+      <w:r>
+        <w:t xml:space="preserve"> en una matriz </w:t>
+      </w:r>
+      <w:r>
+        <w:t>y reduce con LDA su dimensionalidad.</w:t>
+      </w:r>
+    </w:p>
+    <w:p>
+      <w:r>
+        <w:lastRenderedPageBreak/>
+        <w:t xml:space="preserve">Se clasifican las imágenes </w:t>
+      </w:r>
+      <w:proofErr w:type="gramStart"/>
+      <w:r>
+        <w:t>de test</w:t>
+      </w:r>
+      <w:proofErr w:type="gramEnd"/>
+      <w:r>
+        <w:t xml:space="preserve"> con el clasificador bayesiano. </w:t>
+      </w:r>
+    </w:p>
+    <w:p>
+      <w:r>
+        <w:t>Por ultimo se escribe en el fichero creado al principio la etiqueta que le ha asignado el clasificador a cada imagen junto con el nombre de la imagen.</w:t>
+      </w:r>
+    </w:p>
+    <w:p/>
+    <w:p>
+      <w:pPr>
+        <w:pStyle w:val="Ttulo2"/>
+      </w:pPr>
+      <w:r>
+        <w:t>Ejercicio 2.</w:t>
+      </w:r>
+    </w:p>
+    <w:p/>
+    <w:p>
+      <w:r>
+        <w:t>1. LBP</w:t>
+      </w:r>
+    </w:p>
+    <w:p>
+      <w:r>
+        <w:t>--</w:t>
+      </w:r>
+      <w:proofErr w:type="spellStart"/>
+      <w:r>
+        <w:t>classifier</w:t>
+      </w:r>
+      <w:proofErr w:type="spellEnd"/>
+      <w:r>
+        <w:t xml:space="preserve"> </w:t>
+      </w:r>
+      <w:r>
+        <w:t>LBP-</w:t>
+      </w:r>
+      <w:r>
+        <w:t>LDA-Bayes</w:t>
+      </w:r>
+    </w:p>
+    <w:p>
+      <w:r>
+        <w:t xml:space="preserve">Clases implicadas= </w:t>
+      </w:r>
+      <w:r>
+        <w:t>CharacteristicsExtractor</w:t>
+      </w:r>
+      <w:r>
+        <w:t>LBP</w:t>
+      </w:r>
+      <w:r>
+        <w:t>.py</w:t>
+      </w:r>
+      <w:r>
+        <w:t xml:space="preserve">, main.py, </w:t>
+      </w:r>
+      <w:r>
+        <w:t>ComputedImage.py</w:t>
+      </w:r>
+      <w:r>
+        <w:t xml:space="preserve"> y </w:t>
+      </w:r>
+      <w:r>
+        <w:t>SignalRecognizer</w:t>
+      </w:r>
+      <w:r>
+        <w:t>LBP</w:t>
+      </w:r>
+      <w:r>
+        <w:t>.py</w:t>
+      </w:r>
+      <w:r>
+        <w:t>.</w:t>
+      </w:r>
+    </w:p>
+    <w:p>
+      <w:r>
+        <w:t>El algoritmo es igual al del ejercicio uno solo que en vez de usar el h</w:t>
+      </w:r>
+      <w:r>
+        <w:t xml:space="preserve">istograma de </w:t>
+      </w:r>
+      <w:r>
+        <w:t>o</w:t>
+      </w:r>
+      <w:r>
+        <w:t xml:space="preserve">rientación de </w:t>
+      </w:r>
+      <w:r>
+        <w:t>g</w:t>
+      </w:r>
+      <w:r>
+        <w:t>radientes</w:t>
+      </w:r>
+      <w:r>
+        <w:t xml:space="preserve"> utiliza LBP como vector de características con </w:t>
+      </w:r>
+      <w:r>
+        <w:t>100</w:t>
+      </w:r>
+      <w:r>
+        <w:t xml:space="preserve"> vecinos circularmente simétricos y un radio circular de 1000 </w:t>
+      </w:r>
+    </w:p>
+    <w:p/>
+    <w:p>
+      <w:r>
+        <w:t>2.</w:t>
+      </w:r>
+      <w:r>
+        <w:t xml:space="preserve"> </w:t>
+      </w:r>
+      <w:r>
+        <w:t>PCA</w:t>
+      </w:r>
+    </w:p>
+    <w:p>
+      <w:r>
+        <w:t>--</w:t>
+      </w:r>
+      <w:proofErr w:type="spellStart"/>
+      <w:r>
+        <w:t>classifier</w:t>
+      </w:r>
+      <w:proofErr w:type="spellEnd"/>
+      <w:r>
+        <w:t xml:space="preserve"> </w:t>
+      </w:r>
+      <w:r>
+        <w:t>PC</w:t>
+      </w:r>
+      <w:r>
+        <w:t>A-Bayes</w:t>
+      </w:r>
+    </w:p>
+    <w:p>
+      <w:r>
+        <w:t xml:space="preserve">Clases implicadas= </w:t>
+      </w:r>
+      <w:r>
+        <w:t>CharacteristicsExtractor.py</w:t>
+      </w:r>
+      <w:r>
+        <w:t xml:space="preserve">, main.py, </w:t>
+      </w:r>
+      <w:r>
+        <w:t>ComputedImage.py</w:t>
+      </w:r>
+      <w:r>
+        <w:t xml:space="preserve"> y </w:t>
+      </w:r>
+      <w:r>
+        <w:t>SignalRecognizer</w:t>
+      </w:r>
+      <w:r>
+        <w:t>PCA</w:t>
+      </w:r>
+      <w:r>
+        <w:t>.py</w:t>
+      </w:r>
+      <w:r>
+        <w:t>.</w:t>
+      </w:r>
+    </w:p>
+    <w:p/>
+    <w:p>
+      <w:r>
+        <w:t>El algoritmo es igual al del ejercicio uno solo que en vez de usar</w:t>
+      </w:r>
+      <w:r>
+        <w:t xml:space="preserve"> LDA para la reducción de dimensionalidad utiliza PCA con el mismo número de componentes que LDA ,42 (el número de clases menos 1).</w:t>
+      </w:r>
+    </w:p>
+    <w:p>
+      <w:r>
+        <w:t>3. KNN</w:t>
+      </w:r>
+    </w:p>
+    <w:p>
+      <w:r>
+        <w:t>--</w:t>
+      </w:r>
+      <w:proofErr w:type="spellStart"/>
+      <w:r>
+        <w:t>classifier</w:t>
+      </w:r>
+      <w:proofErr w:type="spellEnd"/>
+      <w:r>
+        <w:t xml:space="preserve"> LDA-</w:t>
+      </w:r>
+      <w:r>
+        <w:t>KNN</w:t>
+      </w:r>
+    </w:p>
+    <w:p>
+      <w:r>
+        <w:t xml:space="preserve">Clases implicadas= </w:t>
+      </w:r>
+      <w:r>
+        <w:t>CharacteristicsExtractor.py</w:t>
+      </w:r>
+      <w:r>
+        <w:t xml:space="preserve">, main.py, </w:t>
+      </w:r>
+      <w:r>
+        <w:t>ComputedImage.py</w:t>
+      </w:r>
+      <w:r>
+        <w:t xml:space="preserve"> y </w:t>
+      </w:r>
+      <w:r>
+        <w:t>SignalRecognizer</w:t>
+      </w:r>
+      <w:r>
+        <w:t>KNN</w:t>
+      </w:r>
       <w:bookmarkStart w:id="0" w:name="_GoBack"/>
       <w:bookmarkEnd w:id="0"/>
-    </w:p>
+      <w:r>
+        <w:t>.py</w:t>
+      </w:r>
+      <w:r>
+        <w:t>.</w:t>
+      </w:r>
+    </w:p>
+    <w:p/>
+    <w:p>
+      <w:r>
+        <w:t xml:space="preserve">El algoritmo es igual </w:t>
+      </w:r>
+      <w:r>
+        <w:t>al del ejercicio uno solo que en vez de usar</w:t>
+      </w:r>
+      <w:r>
+        <w:t xml:space="preserve"> un clasificador bayesiano se utiliza uno de k vecinos con k=6.</w:t>
+      </w:r>
+    </w:p>
+    <w:p/>
     <w:sectPr>
       <w:pgSz w:w="11906" w:h="16838"/>
       <w:pgMar w:top="1417" w:right="1701" w:bottom="1417" w:left="1701" w:header="708" w:footer="708" w:gutter="0"/>
@@ -259,6 +798,7 @@
     <w:lsdException w:name="HTML Sample" w:semiHidden="1" w:unhideWhenUsed="1"/>
     <w:lsdException w:name="HTML Typewriter" w:semiHidden="1" w:unhideWhenUsed="1"/>
     <w:lsdException w:name="HTML Variable" w:semiHidden="1" w:unhideWhenUsed="1"/>
+    <w:lsdException w:name="Normal Table" w:semiHidden="1" w:unhideWhenUsed="1"/>
     <w:lsdException w:name="annotation subject" w:semiHidden="1" w:unhideWhenUsed="1"/>
     <w:lsdException w:name="No List" w:semiHidden="1" w:unhideWhenUsed="1"/>
     <w:lsdException w:name="Outline List 1" w:semiHidden="1" w:unhideWhenUsed="1"/>
@@ -305,8 +845,10 @@
     <w:lsdException w:name="Table Subtle 2" w:semiHidden="1" w:unhideWhenUsed="1"/>
     <w:lsdException w:name="Table Web 1" w:semiHidden="1" w:unhideWhenUsed="1"/>
     <w:lsdException w:name="Table Web 2" w:semiHidden="1" w:unhideWhenUsed="1"/>
+    <w:lsdException w:name="Table Web 3" w:semiHidden="1" w:unhideWhenUsed="1"/>
     <w:lsdException w:name="Balloon Text" w:semiHidden="1" w:unhideWhenUsed="1"/>
     <w:lsdException w:name="Table Grid" w:uiPriority="39"/>
+    <w:lsdException w:name="Table Theme" w:semiHidden="1" w:unhideWhenUsed="1"/>
     <w:lsdException w:name="Placeholder Text" w:semiHidden="1"/>
     <w:lsdException w:name="No Spacing" w:uiPriority="1" w:qFormat="1"/>
     <w:lsdException w:name="Light Shading" w:uiPriority="60"/>
@@ -532,6 +1074,28 @@
     <w:name w:val="Normal"/>
     <w:qFormat/>
   </w:style>
+  <w:style w:type="paragraph" w:styleId="Ttulo2">
+    <w:name w:val="heading 2"/>
+    <w:basedOn w:val="Normal"/>
+    <w:next w:val="Normal"/>
+    <w:link w:val="Ttulo2Car"/>
+    <w:uiPriority w:val="9"/>
+    <w:unhideWhenUsed/>
+    <w:qFormat/>
+    <w:rsid w:val="005C1EF9"/>
+    <w:pPr>
+      <w:keepNext/>
+      <w:keepLines/>
+      <w:spacing w:before="40" w:after="0"/>
+      <w:outlineLvl w:val="1"/>
+    </w:pPr>
+    <w:rPr>
+      <w:rFonts w:asciiTheme="majorHAnsi" w:eastAsiaTheme="majorEastAsia" w:hAnsiTheme="majorHAnsi" w:cstheme="majorBidi"/>
+      <w:color w:val="2F5496" w:themeColor="accent1" w:themeShade="BF"/>
+      <w:sz w:val="26"/>
+      <w:szCs w:val="26"/>
+    </w:rPr>
+  </w:style>
   <w:style w:type="character" w:default="1" w:styleId="Fuentedeprrafopredeter">
     <w:name w:val="Default Paragraph Font"/>
     <w:uiPriority w:val="1"/>
@@ -642,6 +1206,19 @@
         <w:insideV w:val="single" w:sz="4" w:space="0" w:color="auto"/>
       </w:tblBorders>
     </w:tblPr>
+  </w:style>
+  <w:style w:type="character" w:customStyle="1" w:styleId="Ttulo2Car">
+    <w:name w:val="Título 2 Car"/>
+    <w:basedOn w:val="Fuentedeprrafopredeter"/>
+    <w:link w:val="Ttulo2"/>
+    <w:uiPriority w:val="9"/>
+    <w:rsid w:val="005C1EF9"/>
+    <w:rPr>
+      <w:rFonts w:asciiTheme="majorHAnsi" w:eastAsiaTheme="majorEastAsia" w:hAnsiTheme="majorHAnsi" w:cstheme="majorBidi"/>
+      <w:color w:val="2F5496" w:themeColor="accent1" w:themeShade="BF"/>
+      <w:sz w:val="26"/>
+      <w:szCs w:val="26"/>
+    </w:rPr>
   </w:style>
 </w:styles>
 </file>

</xml_diff>